<commit_message>
P2 and P3 have been updated
</commit_message>
<xml_diff>
--- a/tasks/Практика 03.docx
+++ b/tasks/Практика 03.docx
@@ -50,27 +50,42 @@
     </w:p>
     <w:p>
       <w:r>
-        <w:t>В этом задании вам предстоит разработать простое приложение, которое подключится к вашей выбранной СУБД и выполнит ряд запросов, касающихся пользователей и их сообщений. Графический интерфейс для приложения не требуется, программа должна выполнять операции в консольном режиме.</w:t>
-      </w:r>
-    </w:p>
-    <w:p>
-      <w:pPr>
-        <w:rPr>
-          <w:b/>
-          <w:bCs/>
-        </w:rPr>
-      </w:pPr>
-      <w:r>
-        <w:rPr>
-          <w:b/>
-          <w:bCs/>
-        </w:rPr>
-        <w:t>Описание требований</w:t>
-      </w:r>
-    </w:p>
-    <w:p>
-      <w:r>
-        <w:t>Вы должны реализовать следующие функции:</w:t>
+        <w:t>В этом задании вам предстоит разработать простое приложение, которое подключится к вашей выбранной СУБД и выполнит ряд запросов</w:t>
+      </w:r>
+      <w:r>
+        <w:t xml:space="preserve"> различных типов</w:t>
+      </w:r>
+      <w:r>
+        <w:t>. Графический интерфейс для приложения не требуется, программа должна выполнять операции в консольном режиме.</w:t>
+      </w:r>
+    </w:p>
+    <w:p>
+      <w:pPr>
+        <w:rPr>
+          <w:b/>
+          <w:bCs/>
+        </w:rPr>
+      </w:pPr>
+      <w:r>
+        <w:rPr>
+          <w:b/>
+          <w:bCs/>
+        </w:rPr>
+        <w:t>Т</w:t>
+      </w:r>
+      <w:r>
+        <w:rPr>
+          <w:b/>
+          <w:bCs/>
+        </w:rPr>
+        <w:t>ребовани</w:t>
+      </w:r>
+      <w:r>
+        <w:rPr>
+          <w:b/>
+          <w:bCs/>
+        </w:rPr>
+        <w:t>я</w:t>
       </w:r>
     </w:p>
     <w:p>
@@ -80,9 +95,19 @@
           <w:ilvl w:val="0"/>
           <w:numId w:val="1"/>
         </w:numPr>
-      </w:pPr>
-      <w:r>
-        <w:t>Добавление нового пользователя: Функция должна принимать информацию о пользователе (например, имя, электронную почту) и добавлять его в базу данных.</w:t>
+        <w:spacing w:line="254" w:lineRule="auto"/>
+      </w:pPr>
+      <w:r>
+        <w:t xml:space="preserve">Убедитесь, что вы заполнили </w:t>
+      </w:r>
+      <w:r>
+        <w:t>базу согласованными данными (не менее 5 объектов каждого типа, не менее 10 связей между объектами</w:t>
+      </w:r>
+      <w:r>
+        <w:t xml:space="preserve"> разных коллекций</w:t>
+      </w:r>
+      <w:r>
+        <w:t>)</w:t>
       </w:r>
     </w:p>
     <w:p>
@@ -92,9 +117,10 @@
           <w:ilvl w:val="0"/>
           <w:numId w:val="1"/>
         </w:numPr>
-      </w:pPr>
-      <w:r>
-        <w:t>Добавление нового сообщения: Функция должна позволять добавлять сообщение, связанное с конкретным пользователем, указывая текст сообщения и, возможно, временную метку.</w:t>
+        <w:spacing w:line="254" w:lineRule="auto"/>
+      </w:pPr>
+      <w:r>
+        <w:t>Добавление нового записи (объекта) в каждую коллекцию. Функция должна позволять добавлять объект с информацией, введенной пользователем.</w:t>
       </w:r>
     </w:p>
     <w:p>
@@ -104,9 +130,10 @@
           <w:ilvl w:val="0"/>
           <w:numId w:val="1"/>
         </w:numPr>
-      </w:pPr>
-      <w:r>
-        <w:t>Добавление друга для заданного пользователя: Функция должна принимать идентификатор пользователя и идентификатор друга, добавляя связь между ними в базе данных.</w:t>
+        <w:spacing w:line="254" w:lineRule="auto"/>
+      </w:pPr>
+      <w:r>
+        <w:t>Получение всех значений какого-нибудь атрибута для заданного пользователей объекта или за указанный период времени.</w:t>
       </w:r>
     </w:p>
     <w:p>
@@ -116,9 +143,10 @@
           <w:ilvl w:val="0"/>
           <w:numId w:val="1"/>
         </w:numPr>
-      </w:pPr>
-      <w:r>
-        <w:t>Получение всех сообщений для заданного пользователя за указанный период времени: Эта функция должна запрашивать данные о сообщениях, отправленных заданным пользователем в течение определённого временного диапазона.</w:t>
+        <w:spacing w:line="254" w:lineRule="auto"/>
+      </w:pPr>
+      <w:r>
+        <w:t>Получение упорядоченного списка некоторого атрибута любой из коллекции.</w:t>
       </w:r>
     </w:p>
     <w:p>
@@ -128,431 +156,10 @@
           <w:ilvl w:val="0"/>
           <w:numId w:val="1"/>
         </w:numPr>
-      </w:pPr>
-      <w:r>
-        <w:t>Получение упорядоченного списка имен друзей заданного пользователя: Функция должна возвращать список друзей, отсортированных по имени.</w:t>
-      </w:r>
-    </w:p>
-    <w:p>
-      <w:pPr>
-        <w:pStyle w:val="a3"/>
-        <w:numPr>
-          <w:ilvl w:val="0"/>
-          <w:numId w:val="1"/>
-        </w:numPr>
-      </w:pPr>
-      <w:r>
-        <w:t>Вычисление количества друзей для заданного пользователя: Функция должна вычислять и возвращать количество друзей у заданного пользователя.</w:t>
-      </w:r>
-    </w:p>
-    <w:p>
-      <w:pPr>
-        <w:jc w:val="center"/>
-        <w:rPr>
-          <w:b/>
-          <w:bCs/>
-        </w:rPr>
-      </w:pPr>
-      <w:r>
-        <w:rPr>
-          <w:b/>
-          <w:bCs/>
-        </w:rPr>
-        <w:t>Методические рекомендации по выполнению задания</w:t>
-      </w:r>
-    </w:p>
-    <w:p>
-      <w:pPr>
-        <w:rPr>
-          <w:b/>
-          <w:bCs/>
-        </w:rPr>
-      </w:pPr>
-      <w:r>
-        <w:rPr>
-          <w:b/>
-          <w:bCs/>
-        </w:rPr>
-        <w:t xml:space="preserve">Выбор языка программирования: </w:t>
-      </w:r>
-    </w:p>
-    <w:p>
-      <w:r>
-        <w:t>Перед началом работы определите язык программирования, который вы используете. Рассмотрите такие языки как Python, Java, JavaScript, Ruby или C#. Убедитесь, что выбранный язык поддерживает вашу СУБД (например, PyMongo для MongoDB, JDBC для Java, и т.д.).</w:t>
-      </w:r>
-    </w:p>
-    <w:p>
-      <w:pPr>
-        <w:rPr>
-          <w:b/>
-          <w:bCs/>
-        </w:rPr>
-      </w:pPr>
-      <w:r>
-        <w:rPr>
-          <w:b/>
-          <w:bCs/>
-        </w:rPr>
-        <w:t xml:space="preserve">Подключение к СУБД: </w:t>
-      </w:r>
-    </w:p>
-    <w:p>
-      <w:r>
-        <w:t>Посмотрите документацию вашей СУБД, чтобы узнать, как устанавливать соединение с базой данных с использованием выбранного языка. Обычно это начинается с установки необходимых библиотек и создания строки подключения с указанием хоста, порта, имени базы данных и учетных данных.</w:t>
-      </w:r>
-    </w:p>
-    <w:p>
-      <w:pPr>
-        <w:rPr>
-          <w:b/>
-          <w:bCs/>
-        </w:rPr>
-      </w:pPr>
-      <w:r>
-        <w:rPr>
-          <w:b/>
-          <w:bCs/>
-        </w:rPr>
-        <w:t>Создание необходимых команд для операций:</w:t>
-      </w:r>
-    </w:p>
-    <w:p>
-      <w:pPr>
-        <w:rPr>
-          <w:lang w:val="en-US"/>
-        </w:rPr>
-      </w:pPr>
-      <w:r>
-        <w:t>Добавление нового пользователя: Для большинства СУБД это будет команда на вставку. В</w:t>
-      </w:r>
-      <w:r>
-        <w:rPr>
-          <w:lang w:val="en-US"/>
-        </w:rPr>
-        <w:t xml:space="preserve"> SQL, </w:t>
-      </w:r>
-      <w:r>
-        <w:t>например</w:t>
-      </w:r>
-      <w:r>
-        <w:rPr>
-          <w:lang w:val="en-US"/>
-        </w:rPr>
-        <w:t xml:space="preserve">, </w:t>
-      </w:r>
-      <w:r>
-        <w:t>это</w:t>
-      </w:r>
-      <w:r>
-        <w:rPr>
-          <w:lang w:val="en-US"/>
-        </w:rPr>
-        <w:t xml:space="preserve"> </w:t>
-      </w:r>
-      <w:r>
-        <w:t>будет</w:t>
-      </w:r>
-      <w:r>
-        <w:rPr>
-          <w:lang w:val="en-US"/>
-        </w:rPr>
-        <w:t xml:space="preserve"> INSERT INTO users (name, email) VALUES (?, ?).</w:t>
-      </w:r>
-    </w:p>
-    <w:p>
-      <w:r>
-        <w:t>Добавление нового сообщения: Аналогично вышеуказанному, команда будет выглядеть как INSERT INTO messages (user_id, message_text, timestamp) VALUES (?, ?, ?).</w:t>
-      </w:r>
-    </w:p>
-    <w:p>
-      <w:r>
-        <w:t>Добавление друга: Команда может включать вставку записи в таблицу связей пользователей, например: INSERT INTO friends (user_id, friend_id) VALUES (?, ?).</w:t>
-      </w:r>
-    </w:p>
-    <w:p>
-      <w:pPr>
-        <w:rPr>
-          <w:lang w:val="en-US"/>
-        </w:rPr>
-      </w:pPr>
-      <w:r>
-        <w:t xml:space="preserve">Получение сообщений: Используйте SELECT с условиями времени, например, SELECT * FROM messages WHERE user_id = ? </w:t>
-      </w:r>
-      <w:r>
-        <w:rPr>
-          <w:lang w:val="en-US"/>
-        </w:rPr>
-        <w:t>AND timestamp BETWEEN ? AND ?.</w:t>
-      </w:r>
-    </w:p>
-    <w:p>
-      <w:pPr>
-        <w:rPr>
-          <w:lang w:val="en-US"/>
-        </w:rPr>
-      </w:pPr>
-      <w:r>
-        <w:lastRenderedPageBreak/>
-        <w:t>Получение</w:t>
-      </w:r>
-      <w:r>
-        <w:rPr>
-          <w:lang w:val="en-US"/>
-        </w:rPr>
-        <w:t xml:space="preserve"> </w:t>
-      </w:r>
-      <w:r>
-        <w:t>списка</w:t>
-      </w:r>
-      <w:r>
-        <w:rPr>
-          <w:lang w:val="en-US"/>
-        </w:rPr>
-        <w:t xml:space="preserve"> </w:t>
-      </w:r>
-      <w:r>
-        <w:t>друзей</w:t>
-      </w:r>
-      <w:r>
-        <w:rPr>
-          <w:lang w:val="en-US"/>
-        </w:rPr>
-        <w:t xml:space="preserve">: </w:t>
-      </w:r>
-      <w:r>
-        <w:t>Используйте</w:t>
-      </w:r>
-      <w:r>
-        <w:rPr>
-          <w:lang w:val="en-US"/>
-        </w:rPr>
-        <w:t xml:space="preserve"> SELECT </w:t>
-      </w:r>
-      <w:r>
-        <w:t>с</w:t>
-      </w:r>
-      <w:r>
-        <w:rPr>
-          <w:lang w:val="en-US"/>
-        </w:rPr>
-        <w:t xml:space="preserve"> </w:t>
-      </w:r>
-      <w:r>
-        <w:t>сортировкой</w:t>
-      </w:r>
-      <w:r>
-        <w:rPr>
-          <w:lang w:val="en-US"/>
-        </w:rPr>
-        <w:t xml:space="preserve">, </w:t>
-      </w:r>
-      <w:r>
-        <w:t>например</w:t>
-      </w:r>
-      <w:r>
-        <w:rPr>
-          <w:lang w:val="en-US"/>
-        </w:rPr>
-        <w:t>, SELECT friend_name FROM friends WHERE user_id = ? ORDER</w:t>
-      </w:r>
-      <w:r>
-        <w:rPr>
-          <w:lang w:val="en-US"/>
-        </w:rPr>
-        <w:t xml:space="preserve"> </w:t>
-      </w:r>
-      <w:r>
-        <w:rPr>
-          <w:lang w:val="en-US"/>
-        </w:rPr>
-        <w:t>BY</w:t>
-      </w:r>
-      <w:r>
-        <w:rPr>
-          <w:lang w:val="en-US"/>
-        </w:rPr>
-        <w:t xml:space="preserve"> </w:t>
-      </w:r>
-      <w:r>
-        <w:rPr>
-          <w:lang w:val="en-US"/>
-        </w:rPr>
-        <w:t>friend</w:t>
-      </w:r>
-      <w:r>
-        <w:rPr>
-          <w:lang w:val="en-US"/>
-        </w:rPr>
-        <w:t>_</w:t>
-      </w:r>
-      <w:r>
-        <w:rPr>
-          <w:lang w:val="en-US"/>
-        </w:rPr>
-        <w:t>name</w:t>
-      </w:r>
-      <w:r>
-        <w:rPr>
-          <w:lang w:val="en-US"/>
-        </w:rPr>
-        <w:t>.</w:t>
-      </w:r>
-    </w:p>
-    <w:p>
-      <w:pPr>
-        <w:rPr>
-          <w:lang w:val="en-US"/>
-        </w:rPr>
-      </w:pPr>
-      <w:r>
-        <w:t>Вычисление</w:t>
-      </w:r>
-      <w:r>
-        <w:rPr>
-          <w:lang w:val="en-US"/>
-        </w:rPr>
-        <w:t xml:space="preserve"> </w:t>
-      </w:r>
-      <w:r>
-        <w:t>количества</w:t>
-      </w:r>
-      <w:r>
-        <w:rPr>
-          <w:lang w:val="en-US"/>
-        </w:rPr>
-        <w:t xml:space="preserve"> </w:t>
-      </w:r>
-      <w:r>
-        <w:t>друзей</w:t>
-      </w:r>
-      <w:r>
-        <w:rPr>
-          <w:lang w:val="en-US"/>
-        </w:rPr>
-        <w:t xml:space="preserve">: </w:t>
-      </w:r>
-      <w:r>
-        <w:t>Выполните</w:t>
-      </w:r>
-      <w:r>
-        <w:rPr>
-          <w:lang w:val="en-US"/>
-        </w:rPr>
-        <w:t xml:space="preserve"> </w:t>
-      </w:r>
-      <w:r>
-        <w:rPr>
-          <w:lang w:val="en-US"/>
-        </w:rPr>
-        <w:t>SELECT</w:t>
-      </w:r>
-      <w:r>
-        <w:rPr>
-          <w:lang w:val="en-US"/>
-        </w:rPr>
-        <w:t xml:space="preserve"> </w:t>
-      </w:r>
-      <w:r>
-        <w:rPr>
-          <w:lang w:val="en-US"/>
-        </w:rPr>
-        <w:t>COUNT</w:t>
-      </w:r>
-      <w:r>
-        <w:rPr>
-          <w:lang w:val="en-US"/>
-        </w:rPr>
-        <w:t xml:space="preserve">(*) </w:t>
-      </w:r>
-      <w:r>
-        <w:rPr>
-          <w:lang w:val="en-US"/>
-        </w:rPr>
-        <w:t>FROM</w:t>
-      </w:r>
-      <w:r>
-        <w:rPr>
-          <w:lang w:val="en-US"/>
-        </w:rPr>
-        <w:t xml:space="preserve"> </w:t>
-      </w:r>
-      <w:r>
-        <w:rPr>
-          <w:lang w:val="en-US"/>
-        </w:rPr>
-        <w:t>friends</w:t>
-      </w:r>
-      <w:r>
-        <w:rPr>
-          <w:lang w:val="en-US"/>
-        </w:rPr>
-        <w:t xml:space="preserve"> </w:t>
-      </w:r>
-      <w:r>
-        <w:rPr>
-          <w:lang w:val="en-US"/>
-        </w:rPr>
-        <w:t>WHERE</w:t>
-      </w:r>
-      <w:r>
-        <w:rPr>
-          <w:lang w:val="en-US"/>
-        </w:rPr>
-        <w:t xml:space="preserve"> </w:t>
-      </w:r>
-      <w:r>
-        <w:rPr>
-          <w:lang w:val="en-US"/>
-        </w:rPr>
-        <w:t>user</w:t>
-      </w:r>
-      <w:r>
-        <w:rPr>
-          <w:lang w:val="en-US"/>
-        </w:rPr>
-        <w:t>_</w:t>
-      </w:r>
-      <w:r>
-        <w:rPr>
-          <w:lang w:val="en-US"/>
-        </w:rPr>
-        <w:t>id</w:t>
-      </w:r>
-      <w:r>
-        <w:rPr>
-          <w:lang w:val="en-US"/>
-        </w:rPr>
-        <w:t xml:space="preserve"> = ?.</w:t>
-      </w:r>
-    </w:p>
-    <w:p>
-      <w:r>
-        <w:t>Для более полной информации обратитесь к официальной документации по СУБД или к лекциям.</w:t>
-      </w:r>
-    </w:p>
-    <w:p>
-      <w:pPr>
-        <w:rPr>
-          <w:b/>
-          <w:bCs/>
-        </w:rPr>
-      </w:pPr>
-      <w:r>
-        <w:rPr>
-          <w:b/>
-          <w:bCs/>
-        </w:rPr>
-        <w:t xml:space="preserve">Тестирование приложения: </w:t>
-      </w:r>
-    </w:p>
-    <w:p>
-      <w:r>
-        <w:t>После того, как вы написали код, проведите тестирование с разными данными, чтобы убедиться, что все запросы работают корректно и возвращают ожидаемые результаты. Убедитесь, что обработка ошибок также прописана для случаев, когда, например, пользователь не найден.</w:t>
-      </w:r>
-    </w:p>
-    <w:p>
-      <w:r>
-        <w:t>Документация и комментарии: Не забывайте комментировать свой код и создавать документацию, чтобы другие могли легко понять, что делает ваше приложение.</w:t>
+        <w:spacing w:line="254" w:lineRule="auto"/>
+      </w:pPr>
+      <w:r>
+        <w:t>Агрегирование, например, вычисление количества связей для заданного объекта или суммы значению по полю во всех объектах любой коллекции.</w:t>
       </w:r>
     </w:p>
     <w:p>
@@ -592,11 +199,6 @@
       </w:r>
     </w:p>
     <w:p>
-      <w:r>
-        <w:t>Это зависит от выбранной вами СУБД. Например, MongoDB хорошо поддерживается Python (через PyMongo), Java (через MongoDB Java Driver), Node.js (через Mongoose и другие), PHP, C# и многими другими языками.</w:t>
-      </w:r>
-    </w:p>
-    <w:p>
       <w:pPr>
         <w:pStyle w:val="a3"/>
         <w:numPr>
@@ -617,11 +219,6 @@
       </w:r>
     </w:p>
     <w:p>
-      <w:r>
-        <w:t>Это зависит от СУБД. В MongoDB, например, используется метод insertOne или insertMany, а в SQL — команда INSERT INTO.</w:t>
-      </w:r>
-    </w:p>
-    <w:p>
       <w:pPr>
         <w:pStyle w:val="a3"/>
         <w:numPr>
@@ -642,11 +239,6 @@
       </w:r>
     </w:p>
     <w:p>
-      <w:r>
-        <w:t>Для SQL — это команда SELECT, а в MongoDB используется метод find().</w:t>
-      </w:r>
-    </w:p>
-    <w:p>
       <w:pPr>
         <w:pStyle w:val="a3"/>
         <w:numPr>
@@ -683,7 +275,21 @@
           <w:b/>
           <w:bCs/>
         </w:rPr>
-        <w:t>Как выполнить операцию «чтение» в MongoDB и какие параметры можно использовать в запросе?</w:t>
+        <w:t xml:space="preserve">Как выполнить операцию «чтение» в </w:t>
+      </w:r>
+      <w:r>
+        <w:rPr>
+          <w:b/>
+          <w:bCs/>
+        </w:rPr>
+        <w:t xml:space="preserve">выбранной вами СУБД </w:t>
+      </w:r>
+      <w:r>
+        <w:rPr>
+          <w:b/>
+          <w:bCs/>
+        </w:rPr>
+        <w:t>и какие параметры можно использовать в запросе?</w:t>
       </w:r>
     </w:p>
     <w:p>
@@ -930,11 +536,244 @@
       </w:pPr>
     </w:lvl>
   </w:abstractNum>
+  <w:abstractNum w:abstractNumId="2" w15:restartNumberingAfterBreak="0">
+    <w:nsid w:val="3814155F"/>
+    <w:multiLevelType w:val="hybridMultilevel"/>
+    <w:tmpl w:val="F6F83122"/>
+    <w:lvl w:ilvl="0" w:tplc="0419000F">
+      <w:start w:val="1"/>
+      <w:numFmt w:val="decimal"/>
+      <w:lvlText w:val="%1."/>
+      <w:lvlJc w:val="left"/>
+      <w:pPr>
+        <w:ind w:left="720" w:hanging="360"/>
+      </w:pPr>
+    </w:lvl>
+    <w:lvl w:ilvl="1" w:tplc="04190019">
+      <w:start w:val="1"/>
+      <w:numFmt w:val="lowerLetter"/>
+      <w:lvlText w:val="%2."/>
+      <w:lvlJc w:val="left"/>
+      <w:pPr>
+        <w:ind w:left="1440" w:hanging="360"/>
+      </w:pPr>
+    </w:lvl>
+    <w:lvl w:ilvl="2" w:tplc="0419001B">
+      <w:start w:val="1"/>
+      <w:numFmt w:val="lowerRoman"/>
+      <w:lvlText w:val="%3."/>
+      <w:lvlJc w:val="right"/>
+      <w:pPr>
+        <w:ind w:left="2160" w:hanging="180"/>
+      </w:pPr>
+    </w:lvl>
+    <w:lvl w:ilvl="3" w:tplc="0419000F">
+      <w:start w:val="1"/>
+      <w:numFmt w:val="decimal"/>
+      <w:lvlText w:val="%4."/>
+      <w:lvlJc w:val="left"/>
+      <w:pPr>
+        <w:ind w:left="2880" w:hanging="360"/>
+      </w:pPr>
+    </w:lvl>
+    <w:lvl w:ilvl="4" w:tplc="04190019">
+      <w:start w:val="1"/>
+      <w:numFmt w:val="lowerLetter"/>
+      <w:lvlText w:val="%5."/>
+      <w:lvlJc w:val="left"/>
+      <w:pPr>
+        <w:ind w:left="3600" w:hanging="360"/>
+      </w:pPr>
+    </w:lvl>
+    <w:lvl w:ilvl="5" w:tplc="0419001B">
+      <w:start w:val="1"/>
+      <w:numFmt w:val="lowerRoman"/>
+      <w:lvlText w:val="%6."/>
+      <w:lvlJc w:val="right"/>
+      <w:pPr>
+        <w:ind w:left="4320" w:hanging="180"/>
+      </w:pPr>
+    </w:lvl>
+    <w:lvl w:ilvl="6" w:tplc="0419000F">
+      <w:start w:val="1"/>
+      <w:numFmt w:val="decimal"/>
+      <w:lvlText w:val="%7."/>
+      <w:lvlJc w:val="left"/>
+      <w:pPr>
+        <w:ind w:left="5040" w:hanging="360"/>
+      </w:pPr>
+    </w:lvl>
+    <w:lvl w:ilvl="7" w:tplc="04190019">
+      <w:start w:val="1"/>
+      <w:numFmt w:val="lowerLetter"/>
+      <w:lvlText w:val="%8."/>
+      <w:lvlJc w:val="left"/>
+      <w:pPr>
+        <w:ind w:left="5760" w:hanging="360"/>
+      </w:pPr>
+    </w:lvl>
+    <w:lvl w:ilvl="8" w:tplc="0419001B">
+      <w:start w:val="1"/>
+      <w:numFmt w:val="lowerRoman"/>
+      <w:lvlText w:val="%9."/>
+      <w:lvlJc w:val="right"/>
+      <w:pPr>
+        <w:ind w:left="6480" w:hanging="180"/>
+      </w:pPr>
+    </w:lvl>
+  </w:abstractNum>
+  <w:abstractNum w:abstractNumId="3" w15:restartNumberingAfterBreak="0">
+    <w:nsid w:val="5D834674"/>
+    <w:multiLevelType w:val="hybridMultilevel"/>
+    <w:tmpl w:val="0E5070B2"/>
+    <w:lvl w:ilvl="0" w:tplc="04190001">
+      <w:start w:val="1"/>
+      <w:numFmt w:val="bullet"/>
+      <w:lvlText w:val=""/>
+      <w:lvlJc w:val="left"/>
+      <w:pPr>
+        <w:ind w:left="720" w:hanging="360"/>
+      </w:pPr>
+      <w:rPr>
+        <w:rFonts w:ascii="Symbol" w:hAnsi="Symbol" w:hint="default"/>
+      </w:rPr>
+    </w:lvl>
+    <w:lvl w:ilvl="1" w:tplc="04190019">
+      <w:start w:val="1"/>
+      <w:numFmt w:val="lowerLetter"/>
+      <w:lvlText w:val="%2."/>
+      <w:lvlJc w:val="left"/>
+      <w:pPr>
+        <w:ind w:left="1440" w:hanging="360"/>
+      </w:pPr>
+    </w:lvl>
+    <w:lvl w:ilvl="2" w:tplc="0419001B">
+      <w:start w:val="1"/>
+      <w:numFmt w:val="lowerRoman"/>
+      <w:lvlText w:val="%3."/>
+      <w:lvlJc w:val="right"/>
+      <w:pPr>
+        <w:ind w:left="2160" w:hanging="180"/>
+      </w:pPr>
+    </w:lvl>
+    <w:lvl w:ilvl="3" w:tplc="0419000F">
+      <w:start w:val="1"/>
+      <w:numFmt w:val="decimal"/>
+      <w:lvlText w:val="%4."/>
+      <w:lvlJc w:val="left"/>
+      <w:pPr>
+        <w:ind w:left="2880" w:hanging="360"/>
+      </w:pPr>
+    </w:lvl>
+    <w:lvl w:ilvl="4" w:tplc="04190019">
+      <w:start w:val="1"/>
+      <w:numFmt w:val="lowerLetter"/>
+      <w:lvlText w:val="%5."/>
+      <w:lvlJc w:val="left"/>
+      <w:pPr>
+        <w:ind w:left="3600" w:hanging="360"/>
+      </w:pPr>
+    </w:lvl>
+    <w:lvl w:ilvl="5" w:tplc="0419001B">
+      <w:start w:val="1"/>
+      <w:numFmt w:val="lowerRoman"/>
+      <w:lvlText w:val="%6."/>
+      <w:lvlJc w:val="right"/>
+      <w:pPr>
+        <w:ind w:left="4320" w:hanging="180"/>
+      </w:pPr>
+    </w:lvl>
+    <w:lvl w:ilvl="6" w:tplc="0419000F">
+      <w:start w:val="1"/>
+      <w:numFmt w:val="decimal"/>
+      <w:lvlText w:val="%7."/>
+      <w:lvlJc w:val="left"/>
+      <w:pPr>
+        <w:ind w:left="5040" w:hanging="360"/>
+      </w:pPr>
+    </w:lvl>
+    <w:lvl w:ilvl="7" w:tplc="04190019">
+      <w:start w:val="1"/>
+      <w:numFmt w:val="lowerLetter"/>
+      <w:lvlText w:val="%8."/>
+      <w:lvlJc w:val="left"/>
+      <w:pPr>
+        <w:ind w:left="5760" w:hanging="360"/>
+      </w:pPr>
+    </w:lvl>
+    <w:lvl w:ilvl="8" w:tplc="0419001B">
+      <w:start w:val="1"/>
+      <w:numFmt w:val="lowerRoman"/>
+      <w:lvlText w:val="%9."/>
+      <w:lvlJc w:val="right"/>
+      <w:pPr>
+        <w:ind w:left="6480" w:hanging="180"/>
+      </w:pPr>
+    </w:lvl>
+  </w:abstractNum>
   <w:num w:numId="1">
     <w:abstractNumId w:val="0"/>
   </w:num>
   <w:num w:numId="2">
     <w:abstractNumId w:val="1"/>
+  </w:num>
+  <w:num w:numId="3">
+    <w:abstractNumId w:val="2"/>
+    <w:lvlOverride w:ilvl="0">
+      <w:startOverride w:val="1"/>
+    </w:lvlOverride>
+    <w:lvlOverride w:ilvl="1">
+      <w:startOverride w:val="1"/>
+    </w:lvlOverride>
+    <w:lvlOverride w:ilvl="2">
+      <w:startOverride w:val="1"/>
+    </w:lvlOverride>
+    <w:lvlOverride w:ilvl="3">
+      <w:startOverride w:val="1"/>
+    </w:lvlOverride>
+    <w:lvlOverride w:ilvl="4">
+      <w:startOverride w:val="1"/>
+    </w:lvlOverride>
+    <w:lvlOverride w:ilvl="5">
+      <w:startOverride w:val="1"/>
+    </w:lvlOverride>
+    <w:lvlOverride w:ilvl="6">
+      <w:startOverride w:val="1"/>
+    </w:lvlOverride>
+    <w:lvlOverride w:ilvl="7">
+      <w:startOverride w:val="1"/>
+    </w:lvlOverride>
+    <w:lvlOverride w:ilvl="8">
+      <w:startOverride w:val="1"/>
+    </w:lvlOverride>
+  </w:num>
+  <w:num w:numId="4">
+    <w:abstractNumId w:val="3"/>
+    <w:lvlOverride w:ilvl="0"/>
+    <w:lvlOverride w:ilvl="1">
+      <w:startOverride w:val="1"/>
+    </w:lvlOverride>
+    <w:lvlOverride w:ilvl="2">
+      <w:startOverride w:val="1"/>
+    </w:lvlOverride>
+    <w:lvlOverride w:ilvl="3">
+      <w:startOverride w:val="1"/>
+    </w:lvlOverride>
+    <w:lvlOverride w:ilvl="4">
+      <w:startOverride w:val="1"/>
+    </w:lvlOverride>
+    <w:lvlOverride w:ilvl="5">
+      <w:startOverride w:val="1"/>
+    </w:lvlOverride>
+    <w:lvlOverride w:ilvl="6">
+      <w:startOverride w:val="1"/>
+    </w:lvlOverride>
+    <w:lvlOverride w:ilvl="7">
+      <w:startOverride w:val="1"/>
+    </w:lvlOverride>
+    <w:lvlOverride w:ilvl="8">
+      <w:startOverride w:val="1"/>
+    </w:lvlOverride>
   </w:num>
 </w:numbering>
 </file>

</xml_diff>